<commit_message>
- added timeline - updated readme
</commit_message>
<xml_diff>
--- a/2_questionnaire+manual+briefingscript/Testleitungsmanual.docx
+++ b/2_questionnaire+manual+briefingscript/Testleitungsmanual.docx
@@ -2,6 +2,266 @@
 <file path=word/document.xml><?xml version="1.0" encoding="utf-8"?>
 <w:document xmlns:wpc="http://schemas.microsoft.com/office/word/2010/wordprocessingCanvas" xmlns:cx="http://schemas.microsoft.com/office/drawing/2014/chartex" xmlns:cx1="http://schemas.microsoft.com/office/drawing/2015/9/8/chartex" xmlns:mc="http://schemas.openxmlformats.org/markup-compatibility/2006" xmlns:o="urn:schemas-microsoft-com:office:office" xmlns:r="http://schemas.openxmlformats.org/officeDocument/2006/relationships" xmlns:m="http://schemas.openxmlformats.org/officeDocument/2006/math" xmlns:v="urn:schemas-microsoft-com:vml" xmlns:wp14="http://schemas.microsoft.com/office/word/2010/wordprocessingDrawing" xmlns:wp="http://schemas.openxmlformats.org/drawingml/2006/wordprocessingDrawing" xmlns:w10="urn:schemas-microsoft-com:office:word" xmlns:w="http://schemas.openxmlformats.org/wordprocessingml/2006/main" xmlns:w14="http://schemas.microsoft.com/office/word/2010/wordml" xmlns:w15="http://schemas.microsoft.com/office/word/2012/wordml" xmlns:w16se="http://schemas.microsoft.com/office/word/2015/wordml/symex" xmlns:wpg="http://schemas.microsoft.com/office/word/2010/wordprocessingGroup" xmlns:wpi="http://schemas.microsoft.com/office/word/2010/wordprocessingInk" xmlns:wne="http://schemas.microsoft.com/office/word/2006/wordml" xmlns:wps="http://schemas.microsoft.com/office/word/2010/wordprocessingShape" mc:Ignorable="w14 w15 w16se wp14">
   <w:body>
+    <w:p>
+      <w:pPr>
+        <w:pStyle w:val="IntensivesZitat"/>
+      </w:pPr>
+      <w:r>
+        <w:t>Testleitungsmanual</w:t>
+      </w:r>
+    </w:p>
+    <w:p>
+      <w:bookmarkStart w:id="0" w:name="_GoBack"/>
+      <w:bookmarkEnd w:id="0"/>
+    </w:p>
+    <w:tbl>
+      <w:tblPr>
+        <w:tblStyle w:val="Tabellenraster"/>
+        <w:tblW w:w="0" w:type="auto"/>
+        <w:tblBorders>
+          <w:top w:val="none" w:sz="0" w:space="0" w:color="auto"/>
+          <w:left w:val="none" w:sz="0" w:space="0" w:color="auto"/>
+          <w:bottom w:val="none" w:sz="0" w:space="0" w:color="auto"/>
+          <w:right w:val="none" w:sz="0" w:space="0" w:color="auto"/>
+          <w:insideH w:val="none" w:sz="0" w:space="0" w:color="auto"/>
+          <w:insideV w:val="none" w:sz="0" w:space="0" w:color="auto"/>
+        </w:tblBorders>
+        <w:tblLook w:val="04A0" w:firstRow="1" w:lastRow="0" w:firstColumn="1" w:lastColumn="0" w:noHBand="0" w:noVBand="1"/>
+      </w:tblPr>
+      <w:tblGrid>
+        <w:gridCol w:w="2835"/>
+        <w:gridCol w:w="7615"/>
+      </w:tblGrid>
+      <w:tr>
+        <w:tc>
+          <w:tcPr>
+            <w:tcW w:w="2835" w:type="dxa"/>
+          </w:tcPr>
+          <w:p>
+            <w:pPr>
+              <w:rPr>
+                <w:b/>
+              </w:rPr>
+            </w:pPr>
+            <w:r>
+              <w:rPr>
+                <w:b/>
+              </w:rPr>
+              <w:t>Projekt</w:t>
+            </w:r>
+          </w:p>
+        </w:tc>
+        <w:tc>
+          <w:tcPr>
+            <w:tcW w:w="7615" w:type="dxa"/>
+          </w:tcPr>
+          <w:p>
+            <w:r>
+              <w:t>Überzeugungen Lehramtsstudierender zum Theorie-Praxis-Verhältnis: Entwicklung eines Erhebungsinstruments</w:t>
+            </w:r>
+          </w:p>
+        </w:tc>
+      </w:tr>
+      <w:tr>
+        <w:tc>
+          <w:tcPr>
+            <w:tcW w:w="2835" w:type="dxa"/>
+          </w:tcPr>
+          <w:p>
+            <w:pPr>
+              <w:rPr>
+                <w:b/>
+              </w:rPr>
+            </w:pPr>
+            <w:r>
+              <w:rPr>
+                <w:b/>
+              </w:rPr>
+              <w:t>Open Science Framework</w:t>
+            </w:r>
+          </w:p>
+        </w:tc>
+        <w:tc>
+          <w:tcPr>
+            <w:tcW w:w="7615" w:type="dxa"/>
+          </w:tcPr>
+          <w:p>
+            <w:hyperlink r:id="rId5" w:history="1">
+              <w:r>
+                <w:rPr>
+                  <w:rStyle w:val="Hyperlink"/>
+                  <w:color w:val="A51E37" w:themeColor="text2"/>
+                </w:rPr>
+                <w:t>https://doi.org/10.17605/OSF.IO/JH6RX</w:t>
+              </w:r>
+            </w:hyperlink>
+          </w:p>
+        </w:tc>
+      </w:tr>
+      <w:tr>
+        <w:tc>
+          <w:tcPr>
+            <w:tcW w:w="2835" w:type="dxa"/>
+          </w:tcPr>
+          <w:p>
+            <w:pPr>
+              <w:rPr>
+                <w:b/>
+              </w:rPr>
+            </w:pPr>
+            <w:r>
+              <w:rPr>
+                <w:b/>
+              </w:rPr>
+              <w:t>Projektleiter</w:t>
+            </w:r>
+          </w:p>
+        </w:tc>
+        <w:tc>
+          <w:tcPr>
+            <w:tcW w:w="7615" w:type="dxa"/>
+          </w:tcPr>
+          <w:p>
+            <w:r>
+              <w:t>Jürgen Schneider</w:t>
+            </w:r>
+          </w:p>
+        </w:tc>
+      </w:tr>
+      <w:tr>
+        <w:tc>
+          <w:tcPr>
+            <w:tcW w:w="2835" w:type="dxa"/>
+          </w:tcPr>
+          <w:p>
+            <w:pPr>
+              <w:rPr>
+                <w:b/>
+              </w:rPr>
+            </w:pPr>
+            <w:r>
+              <w:rPr>
+                <w:b/>
+              </w:rPr>
+              <w:t>ORCID</w:t>
+            </w:r>
+          </w:p>
+        </w:tc>
+        <w:tc>
+          <w:tcPr>
+            <w:tcW w:w="7615" w:type="dxa"/>
+          </w:tcPr>
+          <w:p>
+            <w:hyperlink r:id="rId6" w:history="1">
+              <w:r>
+                <w:rPr>
+                  <w:rStyle w:val="Hyperlink"/>
+                  <w:color w:val="A51E37" w:themeColor="text2"/>
+                </w:rPr>
+                <w:t>https://orcid.org/0000-0002-3772-4198</w:t>
+              </w:r>
+            </w:hyperlink>
+          </w:p>
+        </w:tc>
+      </w:tr>
+      <w:tr>
+        <w:tc>
+          <w:tcPr>
+            <w:tcW w:w="2835" w:type="dxa"/>
+          </w:tcPr>
+          <w:p>
+            <w:pPr>
+              <w:rPr>
+                <w:b/>
+              </w:rPr>
+            </w:pPr>
+            <w:r>
+              <w:rPr>
+                <w:b/>
+              </w:rPr>
+              <w:t>Institution</w:t>
+            </w:r>
+          </w:p>
+        </w:tc>
+        <w:tc>
+          <w:tcPr>
+            <w:tcW w:w="7615" w:type="dxa"/>
+          </w:tcPr>
+          <w:p>
+            <w:r>
+              <w:t>Universität Tübingen, Abteilung Schulpädagogik</w:t>
+            </w:r>
+          </w:p>
+        </w:tc>
+      </w:tr>
+      <w:tr>
+        <w:tc>
+          <w:tcPr>
+            <w:tcW w:w="2835" w:type="dxa"/>
+          </w:tcPr>
+          <w:p>
+            <w:pPr>
+              <w:rPr>
+                <w:b/>
+              </w:rPr>
+            </w:pPr>
+            <w:r>
+              <w:rPr>
+                <w:b/>
+              </w:rPr>
+              <w:t>E-Mail</w:t>
+            </w:r>
+          </w:p>
+        </w:tc>
+        <w:tc>
+          <w:tcPr>
+            <w:tcW w:w="7615" w:type="dxa"/>
+          </w:tcPr>
+          <w:p>
+            <w:hyperlink r:id="rId7" w:history="1">
+              <w:r>
+                <w:rPr>
+                  <w:rStyle w:val="Hyperlink"/>
+                  <w:color w:val="A51E37" w:themeColor="text2"/>
+                </w:rPr>
+                <w:t>juergen.schneider@uni-tuebingen.de</w:t>
+              </w:r>
+            </w:hyperlink>
+          </w:p>
+        </w:tc>
+      </w:tr>
+      <w:tr>
+        <w:tc>
+          <w:tcPr>
+            <w:tcW w:w="2835" w:type="dxa"/>
+          </w:tcPr>
+          <w:p>
+            <w:pPr>
+              <w:rPr>
+                <w:b/>
+              </w:rPr>
+            </w:pPr>
+            <w:r>
+              <w:rPr>
+                <w:b/>
+              </w:rPr>
+              <w:t>Telefon</w:t>
+            </w:r>
+          </w:p>
+        </w:tc>
+        <w:tc>
+          <w:tcPr>
+            <w:tcW w:w="7615" w:type="dxa"/>
+          </w:tcPr>
+          <w:p>
+            <w:r>
+              <w:t>07071-29 76088</w:t>
+            </w:r>
+          </w:p>
+        </w:tc>
+      </w:tr>
+    </w:tbl>
+    <w:p/>
     <w:p>
       <w:pPr>
         <w:pStyle w:val="berschrift1"/>
@@ -264,6 +524,7 @@
         <w:shd w:val="clear" w:color="auto" w:fill="F2F2F2" w:themeFill="background1"/>
       </w:pPr>
       <w:r>
+        <w:lastRenderedPageBreak/>
         <w:t xml:space="preserve">Der Datenschutz ist uns auch wichtig: Wir halten uns da absolut an die Vorschläge der wiss. Gesellschaften. </w:t>
       </w:r>
       <w:r>
@@ -338,11 +599,7 @@
         <w:t>nach</w:t>
       </w:r>
       <w:r>
-        <w:t xml:space="preserve"> der Befragung auf eine Seite weitergeleitet, in der Sie Ihre E-Mail </w:t>
-      </w:r>
-      <w:r>
-        <w:lastRenderedPageBreak/>
-        <w:t xml:space="preserve">zur Teilnahme eintragen können. Die E-Mail wird </w:t>
+        <w:t xml:space="preserve"> der Befragung auf eine Seite weitergeleitet, in der Sie Ihre E-Mail zur Teilnahme eintragen können. Die E-Mail wird </w:t>
       </w:r>
       <w:r>
         <w:rPr>
@@ -387,7 +644,7 @@
       <w:r>
         <w:t xml:space="preserve">Studierende gehen auf </w:t>
       </w:r>
-      <w:hyperlink r:id="rId5" w:history="1">
+      <w:hyperlink r:id="rId8" w:history="1">
         <w:r>
           <w:rPr>
             <w:rStyle w:val="Hyperlink"/>
@@ -493,10 +750,7 @@
         <w:t>Mit Ihren Überzeugungen zum Theorie-Praxis-Verhältnis treffen Sie in Lehrveranstaltungen auf theoretische Inhalte. Dieses Zusammenspiel beeinflusst den Umgang mit Theorieangeboten, also z.B. wie Sie den Nutzen der Theorie einschätzen.</w:t>
       </w:r>
     </w:p>
-    <w:p>
-      <w:bookmarkStart w:id="0" w:name="_GoBack"/>
-      <w:bookmarkEnd w:id="0"/>
-    </w:p>
+    <w:p/>
     <w:p>
       <w:r>
         <w:t>[</w:t>
@@ -659,7 +913,7 @@
     </w:p>
     <w:sectPr>
       <w:pgSz w:w="11900" w:h="16840"/>
-      <w:pgMar w:top="1417" w:right="1417" w:bottom="1134" w:left="1417" w:header="708" w:footer="708" w:gutter="0"/>
+      <w:pgMar w:top="720" w:right="720" w:bottom="720" w:left="720" w:header="708" w:footer="708" w:gutter="0"/>
       <w:cols w:space="708"/>
       <w:docGrid w:linePitch="360"/>
     </w:sectPr>
@@ -1812,6 +2066,62 @@
       <w:u w:val="single"/>
     </w:rPr>
   </w:style>
+  <w:style w:type="paragraph" w:styleId="IntensivesZitat">
+    <w:name w:val="Intense Quote"/>
+    <w:basedOn w:val="Standard"/>
+    <w:next w:val="Standard"/>
+    <w:link w:val="IntensivesZitatZchn"/>
+    <w:uiPriority w:val="30"/>
+    <w:qFormat/>
+    <w:rsid w:val="00432AA9"/>
+    <w:pPr>
+      <w:pBdr>
+        <w:top w:val="single" w:sz="4" w:space="10" w:color="A51E37" w:themeColor="accent1"/>
+        <w:bottom w:val="single" w:sz="4" w:space="10" w:color="A51E37" w:themeColor="accent1"/>
+      </w:pBdr>
+      <w:spacing w:before="360" w:after="360"/>
+      <w:ind w:left="864" w:right="864"/>
+      <w:jc w:val="center"/>
+    </w:pPr>
+    <w:rPr>
+      <w:i/>
+      <w:iCs/>
+      <w:color w:val="A51E37" w:themeColor="accent1"/>
+    </w:rPr>
+  </w:style>
+  <w:style w:type="character" w:customStyle="1" w:styleId="IntensivesZitatZchn">
+    <w:name w:val="Intensives Zitat Zchn"/>
+    <w:basedOn w:val="Absatz-Standardschriftart"/>
+    <w:link w:val="IntensivesZitat"/>
+    <w:uiPriority w:val="30"/>
+    <w:rsid w:val="00432AA9"/>
+    <w:rPr>
+      <w:i/>
+      <w:iCs/>
+      <w:color w:val="A51E37" w:themeColor="accent1"/>
+    </w:rPr>
+  </w:style>
+  <w:style w:type="table" w:styleId="Tabellenraster">
+    <w:name w:val="Table Grid"/>
+    <w:basedOn w:val="NormaleTabelle"/>
+    <w:uiPriority w:val="39"/>
+    <w:rsid w:val="00432AA9"/>
+    <w:tblPr>
+      <w:tblBorders>
+        <w:top w:val="single" w:sz="4" w:space="0" w:color="auto"/>
+        <w:left w:val="single" w:sz="4" w:space="0" w:color="auto"/>
+        <w:bottom w:val="single" w:sz="4" w:space="0" w:color="auto"/>
+        <w:right w:val="single" w:sz="4" w:space="0" w:color="auto"/>
+        <w:insideH w:val="single" w:sz="4" w:space="0" w:color="auto"/>
+        <w:insideV w:val="single" w:sz="4" w:space="0" w:color="auto"/>
+      </w:tblBorders>
+    </w:tblPr>
+  </w:style>
+  <w:style w:type="character" w:customStyle="1" w:styleId="orcid-id-https">
+    <w:name w:val="orcid-id-https"/>
+    <w:basedOn w:val="Absatz-Standardschriftart"/>
+    <w:rsid w:val="00432AA9"/>
+  </w:style>
 </w:styles>
 </file>
 

</xml_diff>

<commit_message>
- readme update - new power analyses
</commit_message>
<xml_diff>
--- a/2_questionnaire+manual+briefingscript/Testleitungsmanual.docx
+++ b/2_questionnaire+manual+briefingscript/Testleitungsmanual.docx
@@ -10,10 +10,7 @@
         <w:t>Testleitungsmanual</w:t>
       </w:r>
     </w:p>
-    <w:p>
-      <w:bookmarkStart w:id="0" w:name="_GoBack"/>
-      <w:bookmarkEnd w:id="0"/>
-    </w:p>
+    <w:p/>
     <w:tbl>
       <w:tblPr>
         <w:tblStyle w:val="Tabellenraster"/>
@@ -550,7 +547,15 @@
         <w:shd w:val="clear" w:color="auto" w:fill="F2F2F2" w:themeFill="background1"/>
       </w:pPr>
       <w:r>
-        <w:t>Ihre Meinung wird auf insgesamt vier Seiten abgefragt und der gesamte Fragebogen hat in bisherigen Durchläufen ca. # Minuten gedauert.</w:t>
+        <w:t>Ihre Meinung wird auf insgesamt vier Seiten abgefragt und der gesamte Fragebogen hat</w:t>
+      </w:r>
+      <w:r>
+        <w:t xml:space="preserve"> in bisherigen Durchläufen ca. 18</w:t>
+      </w:r>
+      <w:bookmarkStart w:id="0" w:name="_GoBack"/>
+      <w:bookmarkEnd w:id="0"/>
+      <w:r>
+        <w:t xml:space="preserve"> Minuten gedauert.</w:t>
       </w:r>
     </w:p>
     <w:p>

</xml_diff>